<commit_message>
The same fix for discipline
</commit_message>
<xml_diff>
--- a/09.04.03/Дисциплины/ММИ_ИТиАП_М6_Д_Облачные вычисления-Уколов.docx
+++ b/09.04.03/Дисциплины/ММИ_ИТиАП_М6_Д_Облачные вычисления-Уколов.docx
@@ -446,8 +446,10 @@
                 <w:b/>
                 <w:color w:val="000000"/>
               </w:rPr>
-              <w:t>1</w:t>
-            </w:r>
+              <w:t>3</w:t>
+            </w:r>
+            <w:bookmarkStart w:id="0" w:name="_GoBack"/>
+            <w:bookmarkEnd w:id="0"/>
             <w:r>
               <w:rPr>
                 <w:b/>
@@ -1510,7 +1512,7 @@
       <w:r>
         <w:instrText xml:space="preserve"> TC "</w:instrText>
       </w:r>
-      <w:bookmarkStart w:id="0" w:name="_Toc463805971"/>
+      <w:bookmarkStart w:id="1" w:name="_Toc463805971"/>
       <w:r>
         <w:rPr>
           <w:b/>
@@ -1519,7 +1521,7 @@
         </w:rPr>
         <w:instrText>ОБЩАЯ ХАРАКТЕРИСТИКА ДИСЦИПЛИНЫ</w:instrText>
       </w:r>
-      <w:bookmarkEnd w:id="0"/>
+      <w:bookmarkEnd w:id="1"/>
       <w:r>
         <w:instrText xml:space="preserve">" \f C \l "1" </w:instrText>
       </w:r>
@@ -1566,7 +1568,7 @@
         </w:rPr>
         <w:instrText xml:space="preserve"> TC "</w:instrText>
       </w:r>
-      <w:bookmarkStart w:id="1" w:name="_Toc463805972"/>
+      <w:bookmarkStart w:id="2" w:name="_Toc463805972"/>
       <w:r>
         <w:rPr>
           <w:b/>
@@ -1588,7 +1590,7 @@
         </w:rPr>
         <w:instrText>плины</w:instrText>
       </w:r>
-      <w:bookmarkEnd w:id="1"/>
+      <w:bookmarkEnd w:id="2"/>
       <w:r>
         <w:rPr>
           <w:b/>
@@ -1902,7 +1904,7 @@
         </w:rPr>
         <w:instrText xml:space="preserve"> TC "</w:instrText>
       </w:r>
-      <w:bookmarkStart w:id="2" w:name="_Toc463805973"/>
+      <w:bookmarkStart w:id="3" w:name="_Toc463805973"/>
       <w:r>
         <w:rPr>
           <w:b/>
@@ -1924,7 +1926,7 @@
         </w:rPr>
         <w:instrText>мы</w:instrText>
       </w:r>
-      <w:bookmarkEnd w:id="2"/>
+      <w:bookmarkEnd w:id="3"/>
       <w:r>
         <w:rPr>
           <w:b/>
@@ -1994,7 +1996,7 @@
         </w:rPr>
         <w:instrText xml:space="preserve"> TC "</w:instrText>
       </w:r>
-      <w:bookmarkStart w:id="3" w:name="_Toc463805974"/>
+      <w:bookmarkStart w:id="4" w:name="_Toc463805974"/>
       <w:r>
         <w:rPr>
           <w:b/>
@@ -2016,7 +2018,7 @@
         </w:rPr>
         <w:instrText>зультаты обучения по дисциплине</w:instrText>
       </w:r>
-      <w:bookmarkEnd w:id="3"/>
+      <w:bookmarkEnd w:id="4"/>
       <w:r>
         <w:rPr>
           <w:b/>
@@ -2402,7 +2404,7 @@
         </w:rPr>
         <w:instrText xml:space="preserve"> TC "</w:instrText>
       </w:r>
-      <w:bookmarkStart w:id="4" w:name="_Toc463805975"/>
+      <w:bookmarkStart w:id="5" w:name="_Toc463805975"/>
       <w:r>
         <w:rPr>
           <w:b/>
@@ -2410,7 +2412,7 @@
         </w:rPr>
         <w:instrText>Объем дисциплины</w:instrText>
       </w:r>
-      <w:bookmarkEnd w:id="4"/>
+      <w:bookmarkEnd w:id="5"/>
       <w:r>
         <w:rPr>
           <w:b/>
@@ -4235,7 +4237,7 @@
       <w:r>
         <w:instrText xml:space="preserve"> TC "</w:instrText>
       </w:r>
-      <w:bookmarkStart w:id="5" w:name="_Toc463805976"/>
+      <w:bookmarkStart w:id="6" w:name="_Toc463805976"/>
       <w:r>
         <w:rPr>
           <w:b/>
@@ -4244,7 +4246,7 @@
         </w:rPr>
         <w:instrText>СОДЕРЖАНИЕ ДИСЦИПЛИНЫ</w:instrText>
       </w:r>
-      <w:bookmarkEnd w:id="5"/>
+      <w:bookmarkEnd w:id="6"/>
       <w:r>
         <w:instrText xml:space="preserve">" \f C \l "1" </w:instrText>
       </w:r>
@@ -5714,7 +5716,7 @@
       <w:r>
         <w:instrText xml:space="preserve"> TC "</w:instrText>
       </w:r>
-      <w:bookmarkStart w:id="6" w:name="_Toc463805977"/>
+      <w:bookmarkStart w:id="7" w:name="_Toc463805977"/>
       <w:r>
         <w:rPr>
           <w:b/>
@@ -5723,7 +5725,7 @@
         </w:rPr>
         <w:instrText>РАСПРЕДЕЛЕНИЕ УЧЕБНОГО ВРЕМЕНИ</w:instrText>
       </w:r>
-      <w:bookmarkEnd w:id="6"/>
+      <w:bookmarkEnd w:id="7"/>
       <w:r>
         <w:instrText xml:space="preserve">" \f C \l "1" </w:instrText>
       </w:r>
@@ -5770,7 +5772,7 @@
         </w:rPr>
         <w:instrText xml:space="preserve"> TC "</w:instrText>
       </w:r>
-      <w:bookmarkStart w:id="7" w:name="_Toc463805978"/>
+      <w:bookmarkStart w:id="8" w:name="_Toc463805978"/>
       <w:r>
         <w:rPr>
           <w:b/>
@@ -5778,7 +5780,7 @@
         </w:rPr>
         <w:instrText>Распределение аудиторной нагрузки и мероприятий самостоятельной работы по разделам дисциплины</w:instrText>
       </w:r>
-      <w:bookmarkEnd w:id="7"/>
+      <w:bookmarkEnd w:id="8"/>
       <w:r>
         <w:rPr>
           <w:b/>
@@ -13568,7 +13570,7 @@
       <w:r>
         <w:instrText xml:space="preserve"> TC "</w:instrText>
       </w:r>
-      <w:bookmarkStart w:id="8" w:name="_Toc463805979"/>
+      <w:bookmarkStart w:id="9" w:name="_Toc463805979"/>
       <w:r>
         <w:rPr>
           <w:b/>
@@ -13577,7 +13579,7 @@
         </w:rPr>
         <w:instrText>ОРГАНИЗАЦИЯ ПРАКТИЧЕСКИХ ЗАНЯТИЙ, САМОСТОЯТЕЛЬНОЙ РАБОТЫ ПО ДИСЦИПЛИНЕ</w:instrText>
       </w:r>
-      <w:bookmarkEnd w:id="8"/>
+      <w:bookmarkEnd w:id="9"/>
       <w:r>
         <w:instrText xml:space="preserve">" \f C \l "1" </w:instrText>
       </w:r>
@@ -13624,7 +13626,7 @@
         </w:rPr>
         <w:instrText xml:space="preserve"> TC "</w:instrText>
       </w:r>
-      <w:bookmarkStart w:id="9" w:name="_Toc463805980"/>
+      <w:bookmarkStart w:id="10" w:name="_Toc463805980"/>
       <w:r>
         <w:rPr>
           <w:b/>
@@ -13632,7 +13634,7 @@
         </w:rPr>
         <w:instrText>Лабораторные работы</w:instrText>
       </w:r>
-      <w:bookmarkEnd w:id="9"/>
+      <w:bookmarkEnd w:id="10"/>
       <w:r>
         <w:rPr>
           <w:b/>
@@ -13691,7 +13693,7 @@
         </w:rPr>
         <w:instrText xml:space="preserve"> TC "</w:instrText>
       </w:r>
-      <w:bookmarkStart w:id="10" w:name="_Toc463805981"/>
+      <w:bookmarkStart w:id="11" w:name="_Toc463805981"/>
       <w:r>
         <w:rPr>
           <w:b/>
@@ -13699,7 +13701,7 @@
         </w:rPr>
         <w:instrText>Практические занятия</w:instrText>
       </w:r>
-      <w:bookmarkEnd w:id="10"/>
+      <w:bookmarkEnd w:id="11"/>
       <w:r>
         <w:rPr>
           <w:b/>
@@ -14623,7 +14625,7 @@
         </w:rPr>
         <w:instrText xml:space="preserve"> TC "</w:instrText>
       </w:r>
-      <w:bookmarkStart w:id="11" w:name="_Toc463805982"/>
+      <w:bookmarkStart w:id="12" w:name="_Toc463805982"/>
       <w:r>
         <w:rPr>
           <w:b/>
@@ -14631,7 +14633,7 @@
         </w:rPr>
         <w:instrText>Примерная тематика самостоятельной работы</w:instrText>
       </w:r>
-      <w:bookmarkEnd w:id="11"/>
+      <w:bookmarkEnd w:id="12"/>
       <w:r>
         <w:rPr>
           <w:b/>
@@ -15063,7 +15065,7 @@
       <w:r>
         <w:instrText xml:space="preserve"> TC "</w:instrText>
       </w:r>
-      <w:bookmarkStart w:id="12" w:name="_Toc463805983"/>
+      <w:bookmarkStart w:id="13" w:name="_Toc463805983"/>
       <w:r>
         <w:rPr>
           <w:b/>
@@ -15072,7 +15074,7 @@
         </w:rPr>
         <w:instrText>СООТНОШЕНИЕ РАЗДЕЛОВ, тем ДИСЦИПЛИНЫ И ПРИМЕНЯЕМЫХ ТЕХНОЛОГИЙ ОБУЧЕНИЯ</w:instrText>
       </w:r>
-      <w:bookmarkEnd w:id="12"/>
+      <w:bookmarkEnd w:id="13"/>
       <w:r>
         <w:instrText xml:space="preserve">" \f C \l "1" </w:instrText>
       </w:r>
@@ -18059,7 +18061,7 @@
       <w:r>
         <w:instrText xml:space="preserve"> TC "</w:instrText>
       </w:r>
-      <w:bookmarkStart w:id="13" w:name="_Toc463805984"/>
+      <w:bookmarkStart w:id="14" w:name="_Toc463805984"/>
       <w:r>
         <w:rPr>
           <w:b/>
@@ -18068,7 +18070,7 @@
         </w:rPr>
         <w:instrText>ПРОЦЕДУРЫ КОНТРОЛЯ И ОЦЕНИВАНИЯ РЕЗУЛЬТАТОВ ОБУЧЕНИЯ (Приложение 1)</w:instrText>
       </w:r>
-      <w:bookmarkEnd w:id="13"/>
+      <w:bookmarkEnd w:id="14"/>
       <w:r>
         <w:instrText xml:space="preserve">" \f C \l "1" </w:instrText>
       </w:r>
@@ -18132,7 +18134,7 @@
       <w:r>
         <w:instrText xml:space="preserve"> TC "</w:instrText>
       </w:r>
-      <w:bookmarkStart w:id="14" w:name="_Toc463805985"/>
+      <w:bookmarkStart w:id="15" w:name="_Toc463805985"/>
       <w:r>
         <w:rPr>
           <w:b/>
@@ -18141,7 +18143,7 @@
         </w:rPr>
         <w:instrText>ПРОЦЕДУРЫ ОЦЕНИВАНИЯ РЕЗУЛЬТАТОВ ОБУЧЕНИЯ В РАМКАХ НЕЗАВИСИМОГО ТЕСТОВОГО КОНТРОЛЯ (Приложение 2)</w:instrText>
       </w:r>
-      <w:bookmarkEnd w:id="14"/>
+      <w:bookmarkEnd w:id="15"/>
       <w:r>
         <w:instrText xml:space="preserve">" \f C \l "1" </w:instrText>
       </w:r>
@@ -18205,7 +18207,7 @@
       <w:r>
         <w:instrText xml:space="preserve"> TC "</w:instrText>
       </w:r>
-      <w:bookmarkStart w:id="15" w:name="_Toc463805986"/>
+      <w:bookmarkStart w:id="16" w:name="_Toc463805986"/>
       <w:r>
         <w:rPr>
           <w:b/>
@@ -18214,7 +18216,7 @@
         </w:rPr>
         <w:instrText>ФОНД ОЦЕНОЧНЫХ СРЕДСТВ ДЛЯ ПРОВЕДЕНИЯ ТЕКУЩЕЙ И ПРОМЕЖУТОЧНОЙ АТТЕСТАЦИИ ПО ДИСЦИПЛИНЕ (Приложение 3)</w:instrText>
       </w:r>
-      <w:bookmarkEnd w:id="15"/>
+      <w:bookmarkEnd w:id="16"/>
       <w:r>
         <w:instrText xml:space="preserve">" \f C \l "1" </w:instrText>
       </w:r>
@@ -18278,7 +18280,7 @@
       <w:r>
         <w:instrText xml:space="preserve"> TC "</w:instrText>
       </w:r>
-      <w:bookmarkStart w:id="16" w:name="_Toc463805987"/>
+      <w:bookmarkStart w:id="17" w:name="_Toc463805987"/>
       <w:r>
         <w:rPr>
           <w:b/>
@@ -18287,7 +18289,7 @@
         </w:rPr>
         <w:instrText>УЧЕБНО-МЕТОДИЧЕСКОЕ И ИНФОРМАЦИОННОЕ ОБЕСПЕЧЕНИЕ дисциплины</w:instrText>
       </w:r>
-      <w:bookmarkEnd w:id="16"/>
+      <w:bookmarkEnd w:id="17"/>
       <w:r>
         <w:instrText xml:space="preserve">" \f C \l "1" </w:instrText>
       </w:r>
@@ -18334,7 +18336,7 @@
         </w:rPr>
         <w:instrText xml:space="preserve"> TC "</w:instrText>
       </w:r>
-      <w:bookmarkStart w:id="17" w:name="_Toc463805988"/>
+      <w:bookmarkStart w:id="18" w:name="_Toc463805988"/>
       <w:r>
         <w:rPr>
           <w:b/>
@@ -18342,7 +18344,7 @@
         </w:rPr>
         <w:instrText>Рекомендуемая литература</w:instrText>
       </w:r>
-      <w:bookmarkEnd w:id="17"/>
+      <w:bookmarkEnd w:id="18"/>
       <w:r>
         <w:rPr>
           <w:b/>
@@ -18493,7 +18495,7 @@
         </w:rPr>
         <w:instrText xml:space="preserve"> TC "</w:instrText>
       </w:r>
-      <w:bookmarkStart w:id="18" w:name="_Toc463805989"/>
+      <w:bookmarkStart w:id="19" w:name="_Toc463805989"/>
       <w:r>
         <w:rPr>
           <w:b/>
@@ -18501,7 +18503,7 @@
         </w:rPr>
         <w:instrText>Методические разработки</w:instrText>
       </w:r>
-      <w:bookmarkEnd w:id="18"/>
+      <w:bookmarkEnd w:id="19"/>
       <w:r>
         <w:rPr>
           <w:b/>
@@ -18530,7 +18532,7 @@
         </w:rPr>
         <w:instrText xml:space="preserve"> TC "</w:instrText>
       </w:r>
-      <w:bookmarkStart w:id="19" w:name="_Toc463805990"/>
+      <w:bookmarkStart w:id="20" w:name="_Toc463805990"/>
       <w:r>
         <w:rPr>
           <w:b/>
@@ -18538,7 +18540,7 @@
         </w:rPr>
         <w:instrText>Методические разработки</w:instrText>
       </w:r>
-      <w:bookmarkEnd w:id="19"/>
+      <w:bookmarkEnd w:id="20"/>
       <w:r>
         <w:rPr>
           <w:b/>
@@ -18598,7 +18600,7 @@
         </w:rPr>
         <w:instrText xml:space="preserve"> TC "</w:instrText>
       </w:r>
-      <w:bookmarkStart w:id="20" w:name="_Toc463805991"/>
+      <w:bookmarkStart w:id="21" w:name="_Toc463805991"/>
       <w:r>
         <w:rPr>
           <w:b/>
@@ -18606,7 +18608,7 @@
         </w:rPr>
         <w:instrText>Программное обеспечение</w:instrText>
       </w:r>
-      <w:bookmarkEnd w:id="20"/>
+      <w:bookmarkEnd w:id="21"/>
       <w:r>
         <w:rPr>
           <w:b/>
@@ -18782,7 +18784,7 @@
         </w:rPr>
         <w:instrText xml:space="preserve"> TC "</w:instrText>
       </w:r>
-      <w:bookmarkStart w:id="21" w:name="_Toc463805992"/>
+      <w:bookmarkStart w:id="22" w:name="_Toc463805992"/>
       <w:r>
         <w:rPr>
           <w:b/>
@@ -18804,7 +18806,7 @@
         </w:rPr>
         <w:instrText>зы данных, информационно-справочные и поисковые системы</w:instrText>
       </w:r>
-      <w:bookmarkEnd w:id="21"/>
+      <w:bookmarkEnd w:id="22"/>
       <w:r>
         <w:rPr>
           <w:b/>
@@ -18916,7 +18918,7 @@
         </w:rPr>
         <w:instrText xml:space="preserve"> TC "</w:instrText>
       </w:r>
-      <w:bookmarkStart w:id="22" w:name="_Toc463805993"/>
+      <w:bookmarkStart w:id="23" w:name="_Toc463805993"/>
       <w:r>
         <w:rPr>
           <w:b/>
@@ -18938,7 +18940,7 @@
         </w:rPr>
         <w:instrText>ные ресурсы</w:instrText>
       </w:r>
-      <w:bookmarkEnd w:id="22"/>
+      <w:bookmarkEnd w:id="23"/>
       <w:r>
         <w:rPr>
           <w:b/>
@@ -19016,7 +19018,7 @@
       <w:r>
         <w:instrText xml:space="preserve"> TC "</w:instrText>
       </w:r>
-      <w:bookmarkStart w:id="23" w:name="_Toc463805994"/>
+      <w:bookmarkStart w:id="24" w:name="_Toc463805994"/>
       <w:r>
         <w:rPr>
           <w:b/>
@@ -19025,7 +19027,7 @@
         </w:rPr>
         <w:instrText>мАТЕРИАЛЬНО-ТЕХНИЧЕСКОЕ ОБЕСПЕЧЕНИЕ ДИСЦИПЛИНЫ</w:instrText>
       </w:r>
-      <w:bookmarkEnd w:id="23"/>
+      <w:bookmarkEnd w:id="24"/>
       <w:r>
         <w:instrText xml:space="preserve">" \f C \l "1" </w:instrText>
       </w:r>
@@ -19127,14 +19129,14 @@
       <w:r>
         <w:instrText xml:space="preserve"> TC "</w:instrText>
       </w:r>
-      <w:bookmarkStart w:id="24" w:name="_Toc463805995"/>
+      <w:bookmarkStart w:id="25" w:name="_Toc463805995"/>
       <w:r>
         <w:rPr>
           <w:b/>
         </w:rPr>
         <w:instrText>ПРИЛОЖЕНИЕ 1</w:instrText>
       </w:r>
-      <w:bookmarkEnd w:id="24"/>
+      <w:bookmarkEnd w:id="25"/>
       <w:r>
         <w:instrText xml:space="preserve">" \f C \l "1" </w:instrText>
       </w:r>
@@ -20705,14 +20707,14 @@
       <w:r>
         <w:instrText xml:space="preserve"> TC "</w:instrText>
       </w:r>
-      <w:bookmarkStart w:id="25" w:name="_Toc463805996"/>
+      <w:bookmarkStart w:id="26" w:name="_Toc463805996"/>
       <w:r>
         <w:rPr>
           <w:b/>
         </w:rPr>
         <w:instrText>ПРИЛОЖЕНИЕ 2</w:instrText>
       </w:r>
-      <w:bookmarkEnd w:id="25"/>
+      <w:bookmarkEnd w:id="26"/>
       <w:r>
         <w:instrText xml:space="preserve">" \f C \l "1" </w:instrText>
       </w:r>
@@ -20794,14 +20796,14 @@
       <w:r>
         <w:instrText xml:space="preserve"> TC "</w:instrText>
       </w:r>
-      <w:bookmarkStart w:id="26" w:name="_Toc463805997"/>
+      <w:bookmarkStart w:id="27" w:name="_Toc463805997"/>
       <w:r>
         <w:rPr>
           <w:b/>
         </w:rPr>
         <w:instrText>ПРИЛОЖЕНИЕ 3</w:instrText>
       </w:r>
-      <w:bookmarkEnd w:id="26"/>
+      <w:bookmarkEnd w:id="27"/>
       <w:r>
         <w:instrText xml:space="preserve">" \f C \l "1" </w:instrText>
       </w:r>
@@ -21072,7 +21074,7 @@
                 <v:shape id="_x0000_i1025" type="#_x0000_t75" style="width:27.75pt;height:22.5pt" o:ole="">
                   <v:imagedata r:id="rId6" o:title=""/>
                 </v:shape>
-                <o:OLEObject Type="Embed" ProgID="Equation.3" ShapeID="_x0000_i1025" DrawAspect="Content" ObjectID="_1543753283" r:id="rId7"/>
+                <o:OLEObject Type="Embed" ProgID="Equation.3" ShapeID="_x0000_i1025" DrawAspect="Content" ObjectID="_1544013791" r:id="rId7"/>
               </w:object>
             </w:r>
             <w:r>
@@ -21433,7 +21435,7 @@
           <v:shape id="_x0000_i1026" type="#_x0000_t75" style="width:27pt;height:20.25pt" o:ole="">
             <v:imagedata r:id="rId9" o:title=""/>
           </v:shape>
-          <o:OLEObject Type="Embed" ProgID="Equation.3" ShapeID="_x0000_i1026" DrawAspect="Content" ObjectID="_1543753284" r:id="rId10"/>
+          <o:OLEObject Type="Embed" ProgID="Equation.3" ShapeID="_x0000_i1026" DrawAspect="Content" ObjectID="_1544013792" r:id="rId10"/>
         </w:object>
       </w:r>
       <w:r>
@@ -21938,8 +21940,6 @@
               </w:rPr>
               <w:t>4</w:t>
             </w:r>
-            <w:bookmarkStart w:id="27" w:name="_GoBack"/>
-            <w:bookmarkEnd w:id="27"/>
             <w:r>
               <w:rPr>
                 <w:sz w:val="22"/>
@@ -22233,7 +22233,7 @@
                 <v:shape id="_x0000_i1027" type="#_x0000_t75" style="width:18.75pt;height:20.25pt" o:ole="">
                   <v:imagedata r:id="rId11" o:title=""/>
                 </v:shape>
-                <o:OLEObject Type="Embed" ProgID="Equation.3" ShapeID="_x0000_i1027" DrawAspect="Content" ObjectID="_1543753285" r:id="rId12"/>
+                <o:OLEObject Type="Embed" ProgID="Equation.3" ShapeID="_x0000_i1027" DrawAspect="Content" ObjectID="_1544013793" r:id="rId12"/>
               </w:object>
             </w:r>
           </w:p>
@@ -22722,7 +22722,7 @@
           <v:shape id="_x0000_i1028" type="#_x0000_t75" style="width:105.75pt;height:22.5pt" o:ole="">
             <v:imagedata r:id="rId14" o:title=""/>
           </v:shape>
-          <o:OLEObject Type="Embed" ProgID="Equation.3" ShapeID="_x0000_i1028" DrawAspect="Content" ObjectID="_1543753286" r:id="rId15"/>
+          <o:OLEObject Type="Embed" ProgID="Equation.3" ShapeID="_x0000_i1028" DrawAspect="Content" ObjectID="_1544013794" r:id="rId15"/>
         </w:object>
       </w:r>
       <w:r>
@@ -22754,7 +22754,7 @@
           <v:shape id="_x0000_i1029" type="#_x0000_t75" style="width:95.25pt;height:20.25pt" o:ole="">
             <v:imagedata r:id="rId16" o:title=""/>
           </v:shape>
-          <o:OLEObject Type="Embed" ProgID="Equation.3" ShapeID="_x0000_i1029" DrawAspect="Content" ObjectID="_1543753287" r:id="rId17"/>
+          <o:OLEObject Type="Embed" ProgID="Equation.3" ShapeID="_x0000_i1029" DrawAspect="Content" ObjectID="_1544013795" r:id="rId17"/>
         </w:object>
       </w:r>
       <w:r>
@@ -22777,7 +22777,7 @@
           <v:shape id="_x0000_i1030" type="#_x0000_t75" style="width:44.25pt;height:18.75pt" o:ole="">
             <v:imagedata r:id="rId18" o:title=""/>
           </v:shape>
-          <o:OLEObject Type="Embed" ProgID="Equation.3" ShapeID="_x0000_i1030" DrawAspect="Content" ObjectID="_1543753288" r:id="rId19"/>
+          <o:OLEObject Type="Embed" ProgID="Equation.3" ShapeID="_x0000_i1030" DrawAspect="Content" ObjectID="_1544013796" r:id="rId19"/>
         </w:object>
       </w:r>
       <w:r>
@@ -22797,7 +22797,7 @@
           <v:shape id="_x0000_i1031" type="#_x0000_t75" style="width:48.75pt;height:21pt" o:ole="">
             <v:imagedata r:id="rId20" o:title=""/>
           </v:shape>
-          <o:OLEObject Type="Embed" ProgID="Equation.3" ShapeID="_x0000_i1031" DrawAspect="Content" ObjectID="_1543753289" r:id="rId21"/>
+          <o:OLEObject Type="Embed" ProgID="Equation.3" ShapeID="_x0000_i1031" DrawAspect="Content" ObjectID="_1544013797" r:id="rId21"/>
         </w:object>
       </w:r>
       <w:r>
@@ -22817,7 +22817,7 @@
           <v:shape id="_x0000_i1032" type="#_x0000_t75" style="width:23.25pt;height:18.75pt" o:ole="">
             <v:imagedata r:id="rId22" o:title=""/>
           </v:shape>
-          <o:OLEObject Type="Embed" ProgID="Equation.3" ShapeID="_x0000_i1032" DrawAspect="Content" ObjectID="_1543753290" r:id="rId23"/>
+          <o:OLEObject Type="Embed" ProgID="Equation.3" ShapeID="_x0000_i1032" DrawAspect="Content" ObjectID="_1544013798" r:id="rId23"/>
         </w:object>
       </w:r>
       <w:r>
@@ -22871,7 +22871,7 @@
           <v:shape id="_x0000_i1033" type="#_x0000_t75" style="width:27pt;height:21pt" o:ole="">
             <v:imagedata r:id="rId24" o:title=""/>
           </v:shape>
-          <o:OLEObject Type="Embed" ProgID="Equation.3" ShapeID="_x0000_i1033" DrawAspect="Content" ObjectID="_1543753291" r:id="rId25"/>
+          <o:OLEObject Type="Embed" ProgID="Equation.3" ShapeID="_x0000_i1033" DrawAspect="Content" ObjectID="_1544013799" r:id="rId25"/>
         </w:object>
       </w:r>
       <w:r>
@@ -22902,7 +22902,7 @@
           <v:shape id="_x0000_i1034" type="#_x0000_t75" style="width:425.25pt;height:21.75pt" o:ole="">
             <v:imagedata r:id="rId26" o:title=""/>
           </v:shape>
-          <o:OLEObject Type="Embed" ProgID="Equation.3" ShapeID="_x0000_i1034" DrawAspect="Content" ObjectID="_1543753292" r:id="rId27"/>
+          <o:OLEObject Type="Embed" ProgID="Equation.3" ShapeID="_x0000_i1034" DrawAspect="Content" ObjectID="_1544013800" r:id="rId27"/>
         </w:object>
       </w:r>
       <w:r>
@@ -22929,7 +22929,7 @@
           <v:shape id="_x0000_i1035" type="#_x0000_t75" style="width:48pt;height:21pt" o:ole="">
             <v:imagedata r:id="rId28" o:title=""/>
           </v:shape>
-          <o:OLEObject Type="Embed" ProgID="Equation.3" ShapeID="_x0000_i1035" DrawAspect="Content" ObjectID="_1543753293" r:id="rId29"/>
+          <o:OLEObject Type="Embed" ProgID="Equation.3" ShapeID="_x0000_i1035" DrawAspect="Content" ObjectID="_1544013801" r:id="rId29"/>
         </w:object>
       </w:r>
       <w:r>
@@ -22955,7 +22955,7 @@
           <v:shape id="_x0000_i1036" type="#_x0000_t75" style="width:44.25pt;height:18.75pt" o:ole="">
             <v:imagedata r:id="rId18" o:title=""/>
           </v:shape>
-          <o:OLEObject Type="Embed" ProgID="Equation.3" ShapeID="_x0000_i1036" DrawAspect="Content" ObjectID="_1543753294" r:id="rId30"/>
+          <o:OLEObject Type="Embed" ProgID="Equation.3" ShapeID="_x0000_i1036" DrawAspect="Content" ObjectID="_1544013802" r:id="rId30"/>
         </w:object>
       </w:r>
       <w:r>
@@ -22975,7 +22975,7 @@
           <v:shape id="_x0000_i1037" type="#_x0000_t75" style="width:48.75pt;height:21pt" o:ole="">
             <v:imagedata r:id="rId20" o:title=""/>
           </v:shape>
-          <o:OLEObject Type="Embed" ProgID="Equation.3" ShapeID="_x0000_i1037" DrawAspect="Content" ObjectID="_1543753295" r:id="rId31"/>
+          <o:OLEObject Type="Embed" ProgID="Equation.3" ShapeID="_x0000_i1037" DrawAspect="Content" ObjectID="_1544013803" r:id="rId31"/>
         </w:object>
       </w:r>
       <w:r>
@@ -22995,7 +22995,7 @@
           <v:shape id="_x0000_i1038" type="#_x0000_t75" style="width:39pt;height:18.75pt" o:ole="">
             <v:imagedata r:id="rId32" o:title=""/>
           </v:shape>
-          <o:OLEObject Type="Embed" ProgID="Equation.3" ShapeID="_x0000_i1038" DrawAspect="Content" ObjectID="_1543753296" r:id="rId33"/>
+          <o:OLEObject Type="Embed" ProgID="Equation.3" ShapeID="_x0000_i1038" DrawAspect="Content" ObjectID="_1544013804" r:id="rId33"/>
         </w:object>
       </w:r>
       <w:r>
@@ -23063,7 +23063,7 @@
           <v:shape id="_x0000_i1039" type="#_x0000_t75" style="width:37.5pt;height:23.25pt" o:ole="">
             <v:imagedata r:id="rId34" o:title=""/>
           </v:shape>
-          <o:OLEObject Type="Embed" ProgID="Equation.3" ShapeID="_x0000_i1039" DrawAspect="Content" ObjectID="_1543753297" r:id="rId35"/>
+          <o:OLEObject Type="Embed" ProgID="Equation.3" ShapeID="_x0000_i1039" DrawAspect="Content" ObjectID="_1544013805" r:id="rId35"/>
         </w:object>
       </w:r>
       <w:r>

</xml_diff>